<commit_message>
Update Document Clustering System Report.docx
</commit_message>
<xml_diff>
--- a/src/Document Clustering System Report.docx
+++ b/src/Document Clustering System Report.docx
@@ -1757,54 +1757,33 @@
           <w:rFonts w:ascii="Times New Roman" w:hAnsi="Times New Roman" w:cs="Times New Roman"/>
           <w:u w:val="single"/>
         </w:rPr>
-        <w:t>cluster</w:t>
+        <w:t>cluster3</w:t>
+      </w:r>
+      <w:r>
+        <w:rPr>
+          <w:rFonts w:ascii="Times New Roman" w:hAnsi="Times New Roman" w:cs="Times New Roman"/>
+        </w:rPr>
+        <w:t xml:space="preserve">, </w:t>
       </w:r>
       <w:r>
         <w:rPr>
           <w:rFonts w:ascii="Times New Roman" w:hAnsi="Times New Roman" w:cs="Times New Roman"/>
           <w:u w:val="single"/>
         </w:rPr>
-        <w:t>3</w:t>
-      </w:r>
-      <w:r>
-        <w:rPr>
-          <w:rFonts w:ascii="Times New Roman" w:hAnsi="Times New Roman" w:cs="Times New Roman"/>
-        </w:rPr>
-        <w:t xml:space="preserve">, </w:t>
+        <w:t>cluster4</w:t>
+      </w:r>
+      <w:r>
+        <w:rPr>
+          <w:rFonts w:ascii="Times New Roman" w:hAnsi="Times New Roman" w:cs="Times New Roman"/>
+        </w:rPr>
+        <w:t xml:space="preserve"> and </w:t>
       </w:r>
       <w:r>
         <w:rPr>
           <w:rFonts w:ascii="Times New Roman" w:hAnsi="Times New Roman" w:cs="Times New Roman"/>
           <w:u w:val="single"/>
         </w:rPr>
-        <w:t>cluster</w:t>
-      </w:r>
-      <w:r>
-        <w:rPr>
-          <w:rFonts w:ascii="Times New Roman" w:hAnsi="Times New Roman" w:cs="Times New Roman"/>
-          <w:u w:val="single"/>
-        </w:rPr>
-        <w:t>4</w:t>
-      </w:r>
-      <w:r>
-        <w:rPr>
-          <w:rFonts w:ascii="Times New Roman" w:hAnsi="Times New Roman" w:cs="Times New Roman"/>
-        </w:rPr>
-        <w:t xml:space="preserve"> and </w:t>
-      </w:r>
-      <w:r>
-        <w:rPr>
-          <w:rFonts w:ascii="Times New Roman" w:hAnsi="Times New Roman" w:cs="Times New Roman"/>
-          <w:u w:val="single"/>
-        </w:rPr>
-        <w:t>cluster</w:t>
-      </w:r>
-      <w:r>
-        <w:rPr>
-          <w:rFonts w:ascii="Times New Roman" w:hAnsi="Times New Roman" w:cs="Times New Roman"/>
-          <w:u w:val="single"/>
-        </w:rPr>
-        <w:t>5</w:t>
+        <w:t>cluster5</w:t>
       </w:r>
       <w:r>
         <w:rPr>
@@ -2664,21 +2643,7 @@
         <w:rPr>
           <w:rFonts w:ascii="Times New Roman" w:hAnsi="Times New Roman" w:cs="Times New Roman"/>
         </w:rPr>
-        <w:t xml:space="preserve">r) and also, it prints the document </w:t>
-      </w:r>
-      <w:proofErr w:type="gramStart"/>
-      <w:r>
-        <w:rPr>
-          <w:rFonts w:ascii="Times New Roman" w:hAnsi="Times New Roman" w:cs="Times New Roman"/>
-        </w:rPr>
-        <w:t>information;</w:t>
-      </w:r>
-      <w:proofErr w:type="gramEnd"/>
-      <w:r>
-        <w:rPr>
-          <w:rFonts w:ascii="Times New Roman" w:hAnsi="Times New Roman" w:cs="Times New Roman"/>
-        </w:rPr>
-        <w:t xml:space="preserve"> such as the title of each document in the cluster on to </w:t>
+        <w:t xml:space="preserve">r) and also, it prints the document information; such as the title of each document in the cluster on to </w:t>
       </w:r>
       <w:r>
         <w:rPr>
@@ -2787,7 +2752,19 @@
       <w:rPr>
         <w:rFonts w:ascii="Times New Roman" w:hAnsi="Times New Roman" w:cs="Times New Roman"/>
       </w:rPr>
-      <w:t>Apoorva Arya ()</w:t>
+      <w:t>Apoorva Arya (</w:t>
+    </w:r>
+    <w:r>
+      <w:rPr>
+        <w:rFonts w:ascii="Times New Roman" w:hAnsi="Times New Roman" w:cs="Times New Roman"/>
+      </w:rPr>
+      <w:t>500831752</w:t>
+    </w:r>
+    <w:r>
+      <w:rPr>
+        <w:rFonts w:ascii="Times New Roman" w:hAnsi="Times New Roman" w:cs="Times New Roman"/>
+      </w:rPr>
+      <w:t>)</w:t>
     </w:r>
   </w:p>
   <w:p>
@@ -2802,7 +2779,33 @@
       <w:rPr>
         <w:rFonts w:ascii="Times New Roman" w:hAnsi="Times New Roman" w:cs="Times New Roman"/>
       </w:rPr>
-      <w:t>Felicia Levina ()</w:t>
+      <w:t xml:space="preserve">Felicia </w:t>
+    </w:r>
+    <w:proofErr w:type="spellStart"/>
+    <w:r>
+      <w:rPr>
+        <w:rFonts w:ascii="Times New Roman" w:hAnsi="Times New Roman" w:cs="Times New Roman"/>
+      </w:rPr>
+      <w:t>Levina</w:t>
+    </w:r>
+    <w:proofErr w:type="spellEnd"/>
+    <w:r>
+      <w:rPr>
+        <w:rFonts w:ascii="Times New Roman" w:hAnsi="Times New Roman" w:cs="Times New Roman"/>
+      </w:rPr>
+      <w:t xml:space="preserve"> (</w:t>
+    </w:r>
+    <w:r>
+      <w:rPr>
+        <w:rFonts w:ascii="Times New Roman" w:hAnsi="Times New Roman" w:cs="Times New Roman"/>
+      </w:rPr>
+      <w:t>500856106</w:t>
+    </w:r>
+    <w:r>
+      <w:rPr>
+        <w:rFonts w:ascii="Times New Roman" w:hAnsi="Times New Roman" w:cs="Times New Roman"/>
+      </w:rPr>
+      <w:t>)</w:t>
     </w:r>
   </w:p>
   <w:p>

</xml_diff>